<commit_message>
data center update files
</commit_message>
<xml_diff>
--- a/doc/02_设计管理/数据中心日志接口说明.docx
+++ b/doc/02_设计管理/数据中心日志接口说明.docx
@@ -16,6 +16,9 @@
     <w:p>
       <w:pPr>
         <w:pStyle w:val="3"/>
+        <w:rPr>
+          <w:rFonts w:hint="eastAsia"/>
+        </w:rPr>
       </w:pPr>
       <w:r>
         <w:rPr>
@@ -26,13 +29,29 @@
     </w:p>
     <w:p>
       <w:pPr>
+        <w:rPr>
+          <w:rFonts w:hint="eastAsia" w:eastAsiaTheme="minorEastAsia"/>
+          <w:lang w:val="en-US" w:eastAsia="zh-CN"/>
+        </w:rPr>
+      </w:pPr>
+      <w:r>
+        <w:rPr>
+          <w:rFonts w:hint="eastAsia"/>
+          <w:lang w:val="en-US" w:eastAsia="zh-CN"/>
+        </w:rPr>
+        <w:t>外网地址</w:t>
+      </w:r>
+    </w:p>
+    <w:p>
+      <w:pPr>
         <w:pStyle w:val="14"/>
+        <w:ind w:firstLine="300"/>
         <w:rPr>
           <w:i/>
           <w:iCs/>
           <w:color w:val="404040" w:themeColor="text1" w:themeTint="BF"/>
-          <w:sz w:val="28"/>
-          <w:szCs w:val="28"/>
+          <w:sz w:val="32"/>
+          <w:szCs w:val="32"/>
           <w14:textFill>
             <w14:solidFill>
               <w14:schemeClr w14:val="tx1">
@@ -43,25 +62,6 @@
           </w14:textFill>
         </w:rPr>
       </w:pPr>
-      <w:r>
-        <w:rPr>
-          <w:rFonts w:hint="eastAsia"/>
-          <w:i/>
-          <w:iCs/>
-          <w:color w:val="404040" w:themeColor="text1" w:themeTint="BF"/>
-          <w:sz w:val="15"/>
-          <w:szCs w:val="15"/>
-          <w14:textFill>
-            <w14:solidFill>
-              <w14:schemeClr w14:val="tx1">
-                <w14:lumMod w14:val="75000"/>
-                <w14:lumOff w14:val="25000"/>
-              </w14:schemeClr>
-            </w14:solidFill>
-          </w14:textFill>
-        </w:rPr>
-        <w:t xml:space="preserve">    </w:t>
-      </w:r>
       <w:bookmarkStart w:id="0" w:name="OLE_LINK1"/>
       <w:bookmarkStart w:id="1" w:name="OLE_LINK2"/>
       <w:r>
@@ -81,10 +81,69 @@
             </w14:solidFill>
           </w14:textFill>
         </w:rPr>
+        <w:fldChar w:fldCharType="begin"/>
+      </w:r>
+      <w:r>
+        <w:rPr>
+          <w:rFonts w:hint="eastAsia"/>
+          <w:i/>
+          <w:iCs/>
+          <w:color w:val="404040" w:themeColor="text1" w:themeTint="BF"/>
+          <w:sz w:val="32"/>
+          <w:szCs w:val="32"/>
+          <w14:textFill>
+            <w14:solidFill>
+              <w14:schemeClr w14:val="tx1">
+                <w14:lumMod w14:val="75000"/>
+                <w14:lumOff w14:val="25000"/>
+              </w14:schemeClr>
+            </w14:solidFill>
+          </w14:textFill>
+        </w:rPr>
+        <w:instrText xml:space="preserve"> HYPERLINK "http://datacenter.longzupoker.com:8888/datacenter/dataCenter/dataCenterLogDispatch.html" </w:instrText>
+      </w:r>
+      <w:r>
+        <w:rPr>
+          <w:rFonts w:hint="eastAsia"/>
+          <w:i/>
+          <w:iCs/>
+          <w:color w:val="404040" w:themeColor="text1" w:themeTint="BF"/>
+          <w:sz w:val="32"/>
+          <w:szCs w:val="32"/>
+          <w14:textFill>
+            <w14:solidFill>
+              <w14:schemeClr w14:val="tx1">
+                <w14:lumMod w14:val="75000"/>
+                <w14:lumOff w14:val="25000"/>
+              </w14:schemeClr>
+            </w14:solidFill>
+          </w14:textFill>
+        </w:rPr>
+        <w:fldChar w:fldCharType="separate"/>
+      </w:r>
+      <w:r>
+        <w:rPr>
+          <w:rStyle w:val="9"/>
+          <w:rFonts w:hint="eastAsia"/>
+          <w:i/>
+          <w:iCs/>
+          <w:color w:val="404040" w:themeColor="text1" w:themeTint="BF"/>
+          <w:sz w:val="32"/>
+          <w:szCs w:val="32"/>
+          <w14:textFill>
+            <w14:solidFill>
+              <w14:schemeClr w14:val="tx1">
+                <w14:lumMod w14:val="75000"/>
+                <w14:lumOff w14:val="25000"/>
+              </w14:schemeClr>
+            </w14:solidFill>
+          </w14:textFill>
+        </w:rPr>
         <w:t>http://datacenter.longzupoker.com:8888/datacenter</w:t>
       </w:r>
       <w:r>
         <w:rPr>
+          <w:rStyle w:val="9"/>
           <w:i/>
           <w:iCs/>
           <w:color w:val="404040" w:themeColor="text1" w:themeTint="BF"/>
@@ -103,17 +162,37 @@
       </w:r>
       <w:bookmarkEnd w:id="0"/>
       <w:bookmarkEnd w:id="1"/>
+      <w:r>
+        <w:rPr>
+          <w:rFonts w:hint="eastAsia"/>
+          <w:i/>
+          <w:iCs/>
+          <w:color w:val="404040" w:themeColor="text1" w:themeTint="BF"/>
+          <w:sz w:val="32"/>
+          <w:szCs w:val="32"/>
+          <w14:textFill>
+            <w14:solidFill>
+              <w14:schemeClr w14:val="tx1">
+                <w14:lumMod w14:val="75000"/>
+                <w14:lumOff w14:val="25000"/>
+              </w14:schemeClr>
+            </w14:solidFill>
+          </w14:textFill>
+        </w:rPr>
+        <w:fldChar w:fldCharType="end"/>
+      </w:r>
     </w:p>
     <w:p>
       <w:pPr>
         <w:pStyle w:val="14"/>
-        <w:ind w:firstLine="360"/>
         <w:rPr>
+          <w:rFonts w:hint="eastAsia"/>
           <w:i/>
           <w:iCs/>
           <w:color w:val="404040" w:themeColor="text1" w:themeTint="BF"/>
-          <w:sz w:val="28"/>
-          <w:szCs w:val="28"/>
+          <w:sz w:val="32"/>
+          <w:szCs w:val="32"/>
+          <w:lang w:val="en-US" w:eastAsia="zh-CN"/>
           <w14:textFill>
             <w14:solidFill>
               <w14:schemeClr w14:val="tx1">
@@ -124,6 +203,90 @@
           </w14:textFill>
         </w:rPr>
       </w:pPr>
+      <w:r>
+        <w:rPr>
+          <w:rFonts w:hint="eastAsia"/>
+          <w:i/>
+          <w:iCs/>
+          <w:color w:val="404040" w:themeColor="text1" w:themeTint="BF"/>
+          <w:sz w:val="32"/>
+          <w:szCs w:val="32"/>
+          <w:lang w:val="en-US" w:eastAsia="zh-CN"/>
+          <w14:textFill>
+            <w14:solidFill>
+              <w14:schemeClr w14:val="tx1">
+                <w14:lumMod w14:val="75000"/>
+                <w14:lumOff w14:val="25000"/>
+              </w14:schemeClr>
+            </w14:solidFill>
+          </w14:textFill>
+        </w:rPr>
+        <w:t>内网地址（要开通白名单</w:t>
+      </w:r>
+      <w:bookmarkStart w:id="4" w:name="_GoBack"/>
+      <w:bookmarkEnd w:id="4"/>
+      <w:r>
+        <w:rPr>
+          <w:rFonts w:hint="eastAsia"/>
+          <w:i/>
+          <w:iCs/>
+          <w:color w:val="404040" w:themeColor="text1" w:themeTint="BF"/>
+          <w:sz w:val="32"/>
+          <w:szCs w:val="32"/>
+          <w:lang w:val="en-US" w:eastAsia="zh-CN"/>
+          <w14:textFill>
+            <w14:solidFill>
+              <w14:schemeClr w14:val="tx1">
+                <w14:lumMod w14:val="75000"/>
+                <w14:lumOff w14:val="25000"/>
+              </w14:schemeClr>
+            </w14:solidFill>
+          </w14:textFill>
+        </w:rPr>
+        <w:t>）：</w:t>
+      </w:r>
+    </w:p>
+    <w:p>
+      <w:pPr>
+        <w:pStyle w:val="14"/>
+        <w:rPr>
+          <w:rFonts w:hint="eastAsia"/>
+          <w:i/>
+          <w:iCs/>
+          <w:color w:val="404040" w:themeColor="text1" w:themeTint="BF"/>
+          <w:sz w:val="32"/>
+          <w:szCs w:val="32"/>
+          <w:lang w:val="en-US" w:eastAsia="zh-CN"/>
+          <w14:textFill>
+            <w14:solidFill>
+              <w14:schemeClr w14:val="tx1">
+                <w14:lumMod w14:val="75000"/>
+                <w14:lumOff w14:val="25000"/>
+              </w14:schemeClr>
+            </w14:solidFill>
+          </w14:textFill>
+        </w:rPr>
+      </w:pPr>
+      <w:r>
+        <w:rPr>
+          <w:rFonts w:hint="eastAsia"/>
+          <w:i/>
+          <w:iCs/>
+          <w:color w:val="404040" w:themeColor="text1" w:themeTint="BF"/>
+          <w:sz w:val="32"/>
+          <w:szCs w:val="32"/>
+          <w:lang w:val="en-US" w:eastAsia="zh-CN"/>
+          <w14:textFill>
+            <w14:solidFill>
+              <w14:schemeClr w14:val="tx1">
+                <w14:lumMod w14:val="75000"/>
+                <w14:lumOff w14:val="25000"/>
+              </w14:schemeClr>
+            </w14:solidFill>
+          </w14:textFill>
+        </w:rPr>
+        <w:t>http://10.27.211.192/datacenter/dataCenter/dataCenterLogDispatch.html</w:t>
+      </w:r>
     </w:p>
     <w:p>
       <w:pPr>
@@ -1610,14 +1773,6 @@
       </w:tr>
       <w:tr>
         <w:tblPrEx>
-          <w:tblBorders>
-            <w:top w:val="single" w:color="auto" w:sz="4" w:space="0"/>
-            <w:left w:val="single" w:color="auto" w:sz="4" w:space="0"/>
-            <w:bottom w:val="single" w:color="auto" w:sz="4" w:space="0"/>
-            <w:right w:val="single" w:color="auto" w:sz="4" w:space="0"/>
-            <w:insideH w:val="single" w:color="auto" w:sz="4" w:space="0"/>
-            <w:insideV w:val="single" w:color="auto" w:sz="4" w:space="0"/>
-          </w:tblBorders>
           <w:tblLayout w:type="fixed"/>
           <w:tblCellMar>
             <w:top w:w="0" w:type="dxa"/>
@@ -2058,14 +2213,6 @@
       </w:tr>
       <w:tr>
         <w:tblPrEx>
-          <w:tblBorders>
-            <w:top w:val="single" w:color="auto" w:sz="4" w:space="0"/>
-            <w:left w:val="single" w:color="auto" w:sz="4" w:space="0"/>
-            <w:bottom w:val="single" w:color="auto" w:sz="4" w:space="0"/>
-            <w:right w:val="single" w:color="auto" w:sz="4" w:space="0"/>
-            <w:insideH w:val="single" w:color="auto" w:sz="4" w:space="0"/>
-            <w:insideV w:val="single" w:color="auto" w:sz="4" w:space="0"/>
-          </w:tblBorders>
           <w:tblLayout w:type="fixed"/>
           <w:tblCellMar>
             <w:top w:w="0" w:type="dxa"/>
@@ -5941,6 +6088,14 @@
       </w:tr>
       <w:tr>
         <w:tblPrEx>
+          <w:tblBorders>
+            <w:top w:val="single" w:color="auto" w:sz="4" w:space="0"/>
+            <w:left w:val="single" w:color="auto" w:sz="4" w:space="0"/>
+            <w:bottom w:val="single" w:color="auto" w:sz="4" w:space="0"/>
+            <w:right w:val="single" w:color="auto" w:sz="4" w:space="0"/>
+            <w:insideH w:val="single" w:color="auto" w:sz="4" w:space="0"/>
+            <w:insideV w:val="single" w:color="auto" w:sz="4" w:space="0"/>
+          </w:tblBorders>
           <w:tblLayout w:type="fixed"/>
           <w:tblCellMar>
             <w:top w:w="0" w:type="dxa"/>
@@ -6053,6 +6208,14 @@
       </w:tr>
       <w:tr>
         <w:tblPrEx>
+          <w:tblBorders>
+            <w:top w:val="single" w:color="auto" w:sz="4" w:space="0"/>
+            <w:left w:val="single" w:color="auto" w:sz="4" w:space="0"/>
+            <w:bottom w:val="single" w:color="auto" w:sz="4" w:space="0"/>
+            <w:right w:val="single" w:color="auto" w:sz="4" w:space="0"/>
+            <w:insideH w:val="single" w:color="auto" w:sz="4" w:space="0"/>
+            <w:insideV w:val="single" w:color="auto" w:sz="4" w:space="0"/>
+          </w:tblBorders>
           <w:tblLayout w:type="fixed"/>
           <w:tblCellMar>
             <w:top w:w="0" w:type="dxa"/>
@@ -6522,8 +6685,6 @@
               </w:rPr>
               <w:t>/房卡</w:t>
             </w:r>
-            <w:bookmarkStart w:id="4" w:name="_GoBack"/>
-            <w:bookmarkEnd w:id="4"/>
           </w:p>
         </w:tc>
         <w:tc>
@@ -7270,7 +7431,7 @@
     <w:lsdException w:qFormat="1" w:unhideWhenUsed="0" w:uiPriority="10" w:semiHidden="0" w:name="Title"/>
     <w:lsdException w:uiPriority="99" w:name="Closing"/>
     <w:lsdException w:uiPriority="99" w:name="Signature"/>
-    <w:lsdException w:uiPriority="1" w:name="Default Paragraph Font"/>
+    <w:lsdException w:uiPriority="1" w:semiHidden="0" w:name="Default Paragraph Font"/>
     <w:lsdException w:uiPriority="99" w:name="Body Text"/>
     <w:lsdException w:uiPriority="99" w:name="Body Text Indent"/>
     <w:lsdException w:uiPriority="99" w:name="List Continue"/>
@@ -7308,7 +7469,7 @@
     <w:lsdException w:uiPriority="99" w:name="HTML Sample"/>
     <w:lsdException w:uiPriority="99" w:name="HTML Typewriter"/>
     <w:lsdException w:uiPriority="99" w:name="HTML Variable"/>
-    <w:lsdException w:qFormat="1" w:uiPriority="99" w:name="Normal Table"/>
+    <w:lsdException w:qFormat="1" w:uiPriority="99" w:semiHidden="0" w:name="Normal Table"/>
     <w:lsdException w:uiPriority="99" w:name="annotation subject"/>
     <w:lsdException w:uiPriority="99" w:name="Table Simple 1"/>
     <w:lsdException w:uiPriority="99" w:name="Table Simple 2"/>

</xml_diff>